<commit_message>
feat: added pubmed database search function
</commit_message>
<xml_diff>
--- a/output.docx
+++ b/output.docx
@@ -12,7 +12,7 @@
     </w:p>
     <w:p>
       <w:r>
-        <w:t>Research Topic: hearth diseases</w:t>
+        <w:t>Research Topic: cancer</w:t>
       </w:r>
     </w:p>
     <w:p>
@@ -22,7 +22,7 @@
     </w:p>
     <w:p>
       <w:r>
-        <w:t>Publication Type: -- Select --</w:t>
+        <w:t>Publication Type: Journal Article</w:t>
       </w:r>
     </w:p>
     <w:p>
@@ -35,28 +35,16 @@
     </w:p>
     <w:p>
       <w:r>
-        <w:t>Heart diseases related to arrhythmia are a serious health concern characterized by irregular heart rhythms, which can lead to complications such as stroke, heart failure, or sudden cardiac death. The term "skip beat" is often used to describe this irregularity in the heart's rhythm. Medical professionals, particularly cardiologists, play a crucial role in diagnosing and treating arrhythmias to prevent adverse outcomes.</w:t>
+        <w:t>The fight against cancer has witnessed significant progress due to the achievements of molecular biology in the twentieth century. However, recent insights suggest that a holistic understanding of cancer development requires additional perspectives and investigative tools beyond molecular biology. In the pursuit of this comprehensive view, the integration of physics in cancer research has emerged as a promising approach. By leveraging the principles of physics, researchers aim to uncover the complex and interconnected aspects of cancer development.</w:t>
         <w:br/>
         <w:br/>
-        <w:t>Research in the field of biology has shown promising advancements in the treatment of heart diseases related to arrhythmia, including the utilization of stem cell therapy. Stem cell therapy has emerged as a potential treatment option for various cardiovascular conditions, including arrhythmias. By leveraging the regenerative properties of stem cells, researchers aim to repair damaged heart tissues and improve cardiac function in patients with arrhythmias.</w:t>
+        <w:t>In conjunction with molecular biology advancements, the inclusion of physics in cancer research offers a unique vantage point to unravel the intricate dynamics of cancer progression. This multiscale approach recognizes the need for diverse perspectives and innovative methodologies to gain a more complete understanding of the processes underlying cancer development.</w:t>
         <w:br/>
         <w:br/>
-        <w:t>In addition to novel treatment approaches like stem cell therapy, advancements in disease gene identification have also contributed to our understanding of the genetic basis of arrhythmias. Relation-weighted link prediction techniques have been developed to uncover the intricate network of genes associated with heart conditions, facilitating the identification of key genetic factors contributing to arrhythmias.</w:t>
+        <w:t>Moreover, mathematical modeling plays a crucial role in elucidating various aspects of cancer biology. By employing three key mathematical approaches - population dynamics, gene regulation, and developmental biology - researchers can delve into the biochemical mechanisms of cancer cells. By comprehensively analyzing these facets, researchers can calculate and predict the behavior of cancer cell populations, offering valuable insights into the complexities of cancer biology.</w:t>
         <w:br/>
         <w:br/>
-        <w:t>Furthermore, ontology-based information extraction tools have been employed to enhance disease intelligence and aid in the diagnosis of heart ailments such as arrhythmias. By structuring and organizing medical knowledge into ontologies, researchers and healthcare providers can efficiently analyze and interpret complex data related to arrhythmias, ultimately improving diagnostic accuracy and patient care.</w:t>
-        <w:br/>
-        <w:br/>
-        <w:t>In the realm of dermatology, innovative technologies like SkinGPT-4—an interactive diagnostic system powered by visual large language models—have revolutionized the detection and management of skin diseases. While dermatological conditions differ from heart diseases, the principles of utilizing advanced technology for disease diagnosis can be translated to the field of cardiology, potentially enhancing the identification and treatment of arrhythmias.</w:t>
-        <w:br/>
-        <w:br/>
-        <w:t>Moreover, recent developments in disease diagnosis through information and communication technology (ICT) have paved the way for more precise and efficient diagnostic processes in various medical specialties, including cardiology. Leveraging ICT tools and platforms can streamline the evaluation and monitoring of patients with arrhythmias, enabling healthcare providers to deliver personalized care and interventions.</w:t>
-        <w:br/>
-        <w:br/>
-        <w:t>Lastly, the integration of expert systems and neural networks in the diagnosis of chest diseases, which may include arrhythmias, highlights the importance of artificial intelligence in healthcare. Expert systems equipped with neural networks can analyze complex medical data, assist in differential diagnosis, and provide clinicians with valuable insights to guide treatment decisions for patients with heart ailments.</w:t>
-        <w:br/>
-        <w:br/>
-        <w:t>In conclusion, the interdisciplinary collaboration between biology, technology, and healthcare professionals has advanced our understanding and management of heart diseases related to arrhythmia. By harnessing innovative therapeutic approaches, genetic insights, information extraction tools, diagnostic systems, and artificial intelligence technologies, researchers and clinicians are continuously striving to improve outcomes for patients with arrhythmias.</w:t>
+        <w:t>In essence, the integration of physics and mathematical modeling with molecular biology presents a promising avenue in cancer research. By embracing diverse perspectives and innovative tools, researchers aim to enhance our understanding of cancer development and pave the way for more effective treatment strategies.</w:t>
       </w:r>
     </w:p>
     <w:p>
@@ -69,36 +57,33 @@
     </w:p>
     <w:p>
       <w:r>
-        <w:t>Ankur Patel, Grishma joshi, Rupali Ugile (2016). Stem Cell Therapy for Alzheimer's Disease. Retrieved from http://arxiv.org/abs/1608.07499v1.</w:t>
+        <w:t>Thomas Risler (2015). Focus on the Physics of Cancer. Retrieved from http://arxiv.org/abs/1505.04271v1.</w:t>
       </w:r>
     </w:p>
     <w:p>
       <w:r>
-        <w:t>Srivamshi Pittala, William Koehler, Jonathan Deans, Daniel Salinas, Martin Bringmann, Katharina Sophia Volz, Berk Kapicioglu (2020). Relation-weighted Link Prediction for Disease Gene Identification. Retrieved from http://arxiv.org/abs/2011.05138v3.</w:t>
+        <w:t>Yue Wang (2023). Three facets of mathematical cancer biology research. Retrieved from http://arxiv.org/abs/2301.11126v1.</w:t>
       </w:r>
     </w:p>
     <w:p>
       <w:r>
-        <w:t>Prabath Chaminda Abeysiriwardana, Saluka R Kodituwakku (2012). Ontology Based Information Extraction for Disease Intelligence. Retrieved from http://arxiv.org/abs/1211.3497v1.</w:t>
+        <w:t>Sriganesh Srihari, Mark A. Ragan (2013). Computing Pathways to Systems Biology: Key Contributions of</w:t>
+        <w:br/>
+        <w:t xml:space="preserve">  Computational Methods in Pathway Identification. Retrieved from http://arxiv.org/abs/1304.5565v1.</w:t>
       </w:r>
     </w:p>
     <w:p>
       <w:r>
-        <w:t>Juexiao Zhou, Xiaonan He, Liyuan Sun, Jiannan Xu, Xiuying Chen, Yuetan Chu, Longxi Zhou, Xingyu Liao, Bin Zhang, Xin Gao (2023). SkinGPT-4: An Interactive Dermatology Diagnostic System with Visual</w:t>
+        <w:t>Sabrina L. Spencer, Matthew J. Berryman, Jose A. Garcia, Derek Abbott (2004). An ordinary differential equation model for the multistep transformation</w:t>
         <w:br/>
-        <w:t xml:space="preserve">  Large Language Model. Retrieved from http://arxiv.org/abs/2304.10691v2.</w:t>
+        <w:t xml:space="preserve">  to cancer. Retrieved from http://arxiv.org/abs/q-bio/0403006v1.</w:t>
       </w:r>
     </w:p>
     <w:p>
       <w:r>
-        <w:t>Shabana Urooj, Astha Sharma, Chitransh Sinha, Fadwa Alrowais (2021). Recent Development in Disease Diagnosis by Information, Communication</w:t>
+        <w:t>Ayad Ghany Ismaeel (2013). New Approach for Prediction Pre-cancer via Detecting Mutated in Tumor</w:t>
         <w:br/>
-        <w:t xml:space="preserve">  and Technology. Retrieved from http://arxiv.org/abs/2102.03278v1.</w:t>
-      </w:r>
-    </w:p>
-    <w:p>
-      <w:r>
-        <w:t>Ismail Kayali (2018). Expert System for Diagnosis of Chest Diseases Using Neural Networks. Retrieved from http://arxiv.org/abs/1802.06866v1.</w:t>
+        <w:t xml:space="preserve">  Protein P53. Retrieved from http://arxiv.org/abs/1310.2182v1.</w:t>
       </w:r>
     </w:p>
     <w:sectPr>

</xml_diff>

<commit_message>
fix: user friendly error for no vector score
</commit_message>
<xml_diff>
--- a/output.docx
+++ b/output.docx
@@ -21,7 +21,7 @@
     </w:p>
     <w:p>
       <w:r>
-        <w:t>cancer</w:t>
+        <w:t>Applications of electrotherapy</w:t>
       </w:r>
     </w:p>
     <w:p>
@@ -34,83 +34,16 @@
     </w:p>
     <w:p>
       <w:r>
-        <w:t>The study titled "Cardiac Arrhythmia Risk after Anti-Cancer Drug Exposure and Related Disease Molecular Imaging Outlook" conducted a systematic review, meta-analysis, and network meta-analysis to investigate the association between chemotherapy, particularly anthracyclines, and the risk of cardiac arrhythmia. Chemotherapy is a common first-line cancer treatment, but it can lead to adverse reactions and impact patient prognosis. The research found that anthracyclines use was significantly associated with a 90% increase in the risk of arrhythmia and a 114% increase in the risk of supraventricular arrhythmia. The analysis involved 4 cohort studies, 8 randomized controlled trials (RCTs), and 18 single-arm studies, providing a robust overview of the relationship between cancer treatment and arrhythmic complications.</w:t>
+        <w:t>Electrotherapy is a widely used modality in physical therapy, particularly in the context of managing muscle atrophy and enhancing muscle strength. This therapeutic approach involves utilizing electrical currents to stimulate nerves and muscles, leading to various physiological effects that aid in the rehabilitation process. The application of electrotherapy in physical therapy is grounded in its ability to promote muscle contraction, increase blood flow, and reduce pain, making it a versatile tool for addressing a range of musculoskeletal conditions.</w:t>
         <w:br/>
         <w:br/>
-        <w:t>Additionally, another reference focused on "Atrial Fibrillation and Cancer Patients: Mechanisms and Management" by authors David L. Madnick and Michael G. Fradley. This article likely delves into the specific relationship between atrial fibrillation and cancer patients, exploring the mechanisms underlying this condition and strategies for its management within the context of cancer treatment.</w:t>
+        <w:t>The use of electrotherapy in the context of muscle atrophy is of particular significance, as it offers a non-invasive method to prevent or slow down muscle loss, which is commonly observed in situations of disuse or injury. By applying electrical stimulation to the affected muscles, physical therapists aim to elicit muscle contractions and promote muscle fiber recruitment, thus helping to maintain muscle mass and functionality.</w:t>
         <w:br/>
         <w:br/>
-        <w:t>In summary, the research articles highlight the critical connection between cancer treatments, such as chemotherapy with anthracyclines, and the increased risk of cardiac arrhythmias. Understanding these associations is vital for optimizing patient care and managing potential complications in individuals undergoing cancer therapy.</w:t>
-      </w:r>
-    </w:p>
-    <w:p>
-      <w:pPr>
-        <w:pStyle w:val="Heading1"/>
-      </w:pPr>
-      <w:r>
-        <w:t>Related Articles:</w:t>
-      </w:r>
-    </w:p>
-    <w:p>
-      <w:r>
-        <w:t>Yue Wang (2023). Three facets of mathematical cancer biology research. Retrieved from arXiv: http://arxiv.org/abs/2301.11126v1</w:t>
-      </w:r>
-    </w:p>
-    <w:p>
-      <w:r>
-        <w:t>Anastasios Apsemidis &amp; Nikolaos Demiris (2024). Stable Survival Extrapolation via Transfer Learning. Retrieved from arXiv: http://arxiv.org/abs/2409.16044v2</w:t>
-      </w:r>
-    </w:p>
-    <w:p>
-      <w:r>
-        <w:t>Mario Coccia et al. (2022). Sensor technologies in cancer research for new directions in diagnosis</w:t>
+        <w:t>Additionally, electrotherapy has been found to be beneficial in improving muscle strength, especially in individuals undergoing rehabilitation post-injury or surgery. By targeting specific muscle groups with targeted electrical stimulation, physical therapists can facilitate neuromuscular re-education and enhance muscle recruitment patterns, ultimately leading to gains in muscular strength and endurance.</w:t>
         <w:br/>
-        <w:t xml:space="preserve">  and treatment: and exploratory analysis. Retrieved from arXiv: http://arxiv.org/abs/2203.00502v1</w:t>
-      </w:r>
-    </w:p>
-    <w:p>
-      <w:r>
-        <w:t>Thomas Risler (2015). Focus on the Physics of Cancer. Retrieved from arXiv: http://arxiv.org/abs/1505.04271v1</w:t>
-      </w:r>
-    </w:p>
-    <w:p>
-      <w:r>
-        <w:t>Edwin Wang et al. (2014). Predictive genomics: A cancer hallmark network framework for predicting</w:t>
         <w:br/>
-        <w:t xml:space="preserve">  tumor clinical phenotypes using genome sequencing data. Retrieved from arXiv: http://arxiv.org/abs/1408.2009v1</w:t>
-      </w:r>
-    </w:p>
-    <w:p>
-      <w:r>
-        <w:t>Edwin Wang (2014). Understanding genomic alterations in cancer genomes using an integrative</w:t>
-        <w:br/>
-        <w:t xml:space="preserve">  network approach. Retrieved from arXiv: http://arxiv.org/abs/1409.3263v1</w:t>
-      </w:r>
-    </w:p>
-    <w:p>
-      <w:r>
-        <w:t>Edwin Wang et al. (2014). Cancer systems biology in the genome sequencing era: Part 1, dissecting</w:t>
-        <w:br/>
-        <w:t xml:space="preserve">  and modeling of tumor clones and their networks. Retrieved from arXiv: http://arxiv.org/abs/1409.1973v1</w:t>
-      </w:r>
-    </w:p>
-    <w:p>
-      <w:r>
-        <w:t>Khalid Raza &amp; Rajni Jaiswal (2013). Reconstruction and Analysis of Cancer-specific Gene Regulatory Networks</w:t>
-        <w:br/>
-        <w:t xml:space="preserve">  from Gene Expression Profiles. Retrieved from arXiv: http://arxiv.org/abs/1305.5750v2</w:t>
-      </w:r>
-    </w:p>
-    <w:p>
-      <w:r>
-        <w:t>Sriganesh Srihari &amp; Mark A. Ragan (2013). Computing Pathways to Systems Biology: Key Contributions of</w:t>
-        <w:br/>
-        <w:t xml:space="preserve">  Computational Methods in Pathway Identification. Retrieved from arXiv: http://arxiv.org/abs/1304.5565v1</w:t>
-      </w:r>
-    </w:p>
-    <w:p>
-      <w:r>
-        <w:t>Wei-Yi Cheng et al. (2013). Multi-cancer molecular signatures and their interrelationships. Retrieved from arXiv: http://arxiv.org/abs/1306.2584v2</w:t>
+        <w:t>In conclusion, the applications of electrotherapy in physical therapy, as highlighted in the context of managing muscle atrophy and improving muscle strength, underscore the effectiveness of this modality in optimizing rehabilitation outcomes. Through its ability to modulate muscle activity and promote physiological responses conducive to recovery, electrotherapy serves as a valuable tool in the comprehensive treatment of musculoskeletal conditions.</w:t>
       </w:r>
     </w:p>
     <w:sectPr>

</xml_diff>